<commit_message>
Documentation -> Introduction Modify
</commit_message>
<xml_diff>
--- a/Licence2018WorkingProgress.docx
+++ b/Licence2018WorkingProgress.docx
@@ -217,10 +217,99 @@
         </w:tc>
       </w:tr>
     </w:tbl>
-    <w:p>
-      <w:bookmarkStart w:id="0" w:name="_GoBack"/>
-      <w:bookmarkEnd w:id="0"/>
-    </w:p>
+    <w:p/>
+    <w:tbl>
+      <w:tblPr>
+        <w:tblStyle w:val="TableGrid"/>
+        <w:tblW w:w="0" w:type="auto"/>
+        <w:tblLook w:val="04A0" w:firstRow="1" w:lastRow="0" w:firstColumn="1" w:lastColumn="0" w:noHBand="0" w:noVBand="1"/>
+      </w:tblPr>
+      <w:tblGrid>
+        <w:gridCol w:w="3005"/>
+        <w:gridCol w:w="3005"/>
+        <w:gridCol w:w="3006"/>
+      </w:tblGrid>
+      <w:tr>
+        <w:tc>
+          <w:tcPr>
+            <w:tcW w:w="9016" w:type="dxa"/>
+            <w:gridSpan w:val="3"/>
+          </w:tcPr>
+          <w:p>
+            <w:r>
+              <w:rPr>
+                <w:b/>
+              </w:rPr>
+              <w:t xml:space="preserve">Data : </w:t>
+            </w:r>
+            <w:r>
+              <w:rPr>
+                <w:b/>
+              </w:rPr>
+              <w:t xml:space="preserve"> 1</w:t>
+            </w:r>
+            <w:r>
+              <w:rPr>
+                <w:b/>
+              </w:rPr>
+              <w:t>8</w:t>
+            </w:r>
+            <w:r>
+              <w:rPr>
+                <w:b/>
+              </w:rPr>
+              <w:t>/06/2018</w:t>
+            </w:r>
+          </w:p>
+        </w:tc>
+      </w:tr>
+      <w:tr>
+        <w:tc>
+          <w:tcPr>
+            <w:tcW w:w="3005" w:type="dxa"/>
+          </w:tcPr>
+          <w:p>
+            <w:pPr>
+              <w:rPr>
+                <w:b/>
+              </w:rPr>
+            </w:pPr>
+            <w:r>
+              <w:rPr>
+                <w:b/>
+              </w:rPr>
+              <w:t>Added work</w:t>
+            </w:r>
+          </w:p>
+        </w:tc>
+        <w:tc>
+          <w:tcPr>
+            <w:tcW w:w="3005" w:type="dxa"/>
+          </w:tcPr>
+          <w:p>
+            <w:pPr>
+              <w:pStyle w:val="ListParagraph"/>
+              <w:numPr>
+                <w:ilvl w:val="0"/>
+                <w:numId w:val="1"/>
+              </w:numPr>
+            </w:pPr>
+            <w:r>
+              <w:t>Documentatie – Modificare Introducere</w:t>
+            </w:r>
+            <w:bookmarkStart w:id="0" w:name="_GoBack"/>
+            <w:bookmarkEnd w:id="0"/>
+          </w:p>
+        </w:tc>
+        <w:tc>
+          <w:tcPr>
+            <w:tcW w:w="3006" w:type="dxa"/>
+          </w:tcPr>
+          <w:p/>
+        </w:tc>
+      </w:tr>
+    </w:tbl>
+    <w:p/>
     <w:sectPr>
       <w:pgSz w:w="11906" w:h="16838"/>
       <w:pgMar w:top="1440" w:right="1440" w:bottom="1440" w:left="1440" w:header="720" w:footer="720" w:gutter="0"/>
@@ -474,6 +563,7 @@
     <w:lsdException w:name="HTML Sample" w:semiHidden="1" w:unhideWhenUsed="1"/>
     <w:lsdException w:name="HTML Typewriter" w:semiHidden="1" w:unhideWhenUsed="1"/>
     <w:lsdException w:name="HTML Variable" w:semiHidden="1" w:unhideWhenUsed="1"/>
+    <w:lsdException w:name="Normal Table" w:semiHidden="1" w:unhideWhenUsed="1"/>
     <w:lsdException w:name="annotation subject" w:semiHidden="1" w:unhideWhenUsed="1"/>
     <w:lsdException w:name="No List" w:semiHidden="1" w:unhideWhenUsed="1"/>
     <w:lsdException w:name="Outline List 1" w:semiHidden="1" w:unhideWhenUsed="1"/>
@@ -517,8 +607,10 @@
     <w:lsdException w:name="Table Elegant" w:semiHidden="1" w:unhideWhenUsed="1"/>
     <w:lsdException w:name="Table Professional" w:semiHidden="1" w:unhideWhenUsed="1"/>
     <w:lsdException w:name="Table Subtle 1" w:semiHidden="1" w:unhideWhenUsed="1"/>
+    <w:lsdException w:name="Table Subtle 2" w:semiHidden="1" w:unhideWhenUsed="1"/>
     <w:lsdException w:name="Table Web 1" w:semiHidden="1" w:unhideWhenUsed="1"/>
     <w:lsdException w:name="Table Web 2" w:semiHidden="1" w:unhideWhenUsed="1"/>
+    <w:lsdException w:name="Table Web 3" w:semiHidden="1" w:unhideWhenUsed="1"/>
     <w:lsdException w:name="Balloon Text" w:semiHidden="1" w:unhideWhenUsed="1"/>
     <w:lsdException w:name="Table Grid" w:uiPriority="39"/>
     <w:lsdException w:name="Table Theme" w:semiHidden="1" w:unhideWhenUsed="1"/>

</xml_diff>

<commit_message>
Documentation -> Design and Implementation (BD) + Specify UserRole on QA
</commit_message>
<xml_diff>
--- a/Licence2018WorkingProgress.docx
+++ b/Licence2018WorkingProgress.docx
@@ -412,6 +412,111 @@
             </w:r>
             <w:r>
               <w:t>, Context, Completat la Cerinte Functionale, Adaugat contributii</w:t>
+            </w:r>
+          </w:p>
+        </w:tc>
+        <w:tc>
+          <w:tcPr>
+            <w:tcW w:w="3006" w:type="dxa"/>
+          </w:tcPr>
+          <w:p/>
+        </w:tc>
+      </w:tr>
+    </w:tbl>
+    <w:p/>
+    <w:tbl>
+      <w:tblPr>
+        <w:tblStyle w:val="TableGrid"/>
+        <w:tblW w:w="0" w:type="auto"/>
+        <w:tblLook w:val="04A0" w:firstRow="1" w:lastRow="0" w:firstColumn="1" w:lastColumn="0" w:noHBand="0" w:noVBand="1"/>
+      </w:tblPr>
+      <w:tblGrid>
+        <w:gridCol w:w="3005"/>
+        <w:gridCol w:w="3005"/>
+        <w:gridCol w:w="3006"/>
+      </w:tblGrid>
+      <w:tr>
+        <w:tc>
+          <w:tcPr>
+            <w:tcW w:w="9016" w:type="dxa"/>
+            <w:gridSpan w:val="3"/>
+          </w:tcPr>
+          <w:p>
+            <w:r>
+              <w:rPr>
+                <w:b/>
+              </w:rPr>
+              <w:t xml:space="preserve">Data : </w:t>
+            </w:r>
+            <w:r>
+              <w:rPr>
+                <w:b/>
+              </w:rPr>
+              <w:t xml:space="preserve"> </w:t>
+            </w:r>
+            <w:r>
+              <w:rPr>
+                <w:b/>
+              </w:rPr>
+              <w:t>20</w:t>
+            </w:r>
+            <w:r>
+              <w:rPr>
+                <w:b/>
+              </w:rPr>
+              <w:t>/06/2018</w:t>
+            </w:r>
+          </w:p>
+        </w:tc>
+      </w:tr>
+      <w:tr>
+        <w:tc>
+          <w:tcPr>
+            <w:tcW w:w="3005" w:type="dxa"/>
+          </w:tcPr>
+          <w:p>
+            <w:pPr>
+              <w:rPr>
+                <w:b/>
+              </w:rPr>
+            </w:pPr>
+            <w:r>
+              <w:rPr>
+                <w:b/>
+              </w:rPr>
+              <w:t>Added work</w:t>
+            </w:r>
+          </w:p>
+        </w:tc>
+        <w:tc>
+          <w:tcPr>
+            <w:tcW w:w="3005" w:type="dxa"/>
+          </w:tcPr>
+          <w:p>
+            <w:pPr>
+              <w:pStyle w:val="ListParagraph"/>
+              <w:numPr>
+                <w:ilvl w:val="0"/>
+                <w:numId w:val="1"/>
+              </w:numPr>
+            </w:pPr>
+            <w:r>
+              <w:t>Aplicație – adăugat rolul utilizatorului la Assistance (pentru a ajuta pacienții să vadă cine a răspuns la întrebări)</w:t>
+            </w:r>
+          </w:p>
+          <w:p>
+            <w:pPr>
+              <w:pStyle w:val="ListParagraph"/>
+              <w:numPr>
+                <w:ilvl w:val="0"/>
+                <w:numId w:val="1"/>
+              </w:numPr>
+            </w:pPr>
+            <w:r>
+              <w:t xml:space="preserve">Documentatie – </w:t>
+            </w:r>
+            <w:r>
+              <w:t>Proiectare si implementare</w:t>
             </w:r>
             <w:bookmarkStart w:id="0" w:name="_GoBack"/>
             <w:bookmarkEnd w:id="0"/>

</xml_diff>

<commit_message>
Documentation->Presentation_Layer+Onion Architecture Architecture - DONE
</commit_message>
<xml_diff>
--- a/Licence2018WorkingProgress.docx
+++ b/Licence2018WorkingProgress.docx
@@ -504,13 +504,13 @@
               <w:t>Documentatie – Proiectare si implementare</w:t>
             </w:r>
             <w:r>
-              <w:t>(BD</w:t>
+              <w:t>(BD)</w:t>
+            </w:r>
+            <w:r>
+              <w:t xml:space="preserve"> + 2/3 din arhitectura aplicației</w:t>
             </w:r>
             <w:bookmarkStart w:id="0" w:name="_GoBack"/>
             <w:bookmarkEnd w:id="0"/>
-            <w:r>
-              <w:t>)</w:t>
-            </w:r>
           </w:p>
         </w:tc>
         <w:tc>

</xml_diff>

<commit_message>
Documentation - New info added
</commit_message>
<xml_diff>
--- a/Licence2018WorkingProgress.docx
+++ b/Licence2018WorkingProgress.docx
@@ -509,18 +509,115 @@
             <w:r>
               <w:t xml:space="preserve"> + 2/3 din arhitectura aplicației</w:t>
             </w:r>
+          </w:p>
+        </w:tc>
+        <w:tc>
+          <w:tcPr>
+            <w:tcW w:w="3006" w:type="dxa"/>
+          </w:tcPr>
+          <w:p/>
+        </w:tc>
+      </w:tr>
+    </w:tbl>
+    <w:p/>
+    <w:p/>
+    <w:p/>
+    <w:p/>
+    <w:p/>
+    <w:tbl>
+      <w:tblPr>
+        <w:tblStyle w:val="TableGrid"/>
+        <w:tblW w:w="0" w:type="auto"/>
+        <w:tblLook w:val="04A0" w:firstRow="1" w:lastRow="0" w:firstColumn="1" w:lastColumn="0" w:noHBand="0" w:noVBand="1"/>
+      </w:tblPr>
+      <w:tblGrid>
+        <w:gridCol w:w="3005"/>
+        <w:gridCol w:w="3005"/>
+        <w:gridCol w:w="3006"/>
+      </w:tblGrid>
+      <w:tr>
+        <w:tc>
+          <w:tcPr>
+            <w:tcW w:w="9016" w:type="dxa"/>
+            <w:gridSpan w:val="3"/>
+          </w:tcPr>
+          <w:p>
+            <w:r>
+              <w:rPr>
+                <w:b/>
+              </w:rPr>
+              <w:lastRenderedPageBreak/>
+              <w:t xml:space="preserve">Data : </w:t>
+            </w:r>
+            <w:r>
+              <w:rPr>
+                <w:b/>
+              </w:rPr>
+              <w:t xml:space="preserve"> 21/06/2018</w:t>
+            </w:r>
+          </w:p>
+        </w:tc>
+      </w:tr>
+      <w:tr>
+        <w:tc>
+          <w:tcPr>
+            <w:tcW w:w="3005" w:type="dxa"/>
+          </w:tcPr>
+          <w:p>
+            <w:pPr>
+              <w:rPr>
+                <w:b/>
+              </w:rPr>
+            </w:pPr>
+            <w:r>
+              <w:rPr>
+                <w:b/>
+              </w:rPr>
+              <w:t>Added work</w:t>
+            </w:r>
+          </w:p>
+        </w:tc>
+        <w:tc>
+          <w:tcPr>
+            <w:tcW w:w="3005" w:type="dxa"/>
+          </w:tcPr>
+          <w:p>
+            <w:pPr>
+              <w:pStyle w:val="ListParagraph"/>
+              <w:numPr>
+                <w:ilvl w:val="0"/>
+                <w:numId w:val="1"/>
+              </w:numPr>
+            </w:pPr>
+            <w:r>
+              <w:t>Documentatie – Terminat Arhitectura aplicatiei (Onion + 3-Tier)</w:t>
+            </w:r>
+          </w:p>
+          <w:p>
+            <w:pPr>
+              <w:pStyle w:val="ListParagraph"/>
+              <w:numPr>
+                <w:ilvl w:val="0"/>
+                <w:numId w:val="1"/>
+              </w:numPr>
+            </w:pPr>
+          </w:p>
+        </w:tc>
+        <w:tc>
+          <w:tcPr>
+            <w:tcW w:w="3006" w:type="dxa"/>
+          </w:tcPr>
+          <w:p>
+            <w:r>
+              <w:t>De facut decriptarea obligatorie la medicament</w:t>
+            </w:r>
             <w:bookmarkStart w:id="0" w:name="_GoBack"/>
             <w:bookmarkEnd w:id="0"/>
           </w:p>
         </w:tc>
-        <w:tc>
-          <w:tcPr>
-            <w:tcW w:w="3006" w:type="dxa"/>
-          </w:tcPr>
-          <w:p/>
-        </w:tc>
       </w:tr>
     </w:tbl>
+    <w:p/>
     <w:p/>
     <w:sectPr>
       <w:pgSz w:w="11906" w:h="16838"/>

</xml_diff>

<commit_message>
Doc - DONE (1st RUN) + Register - View modify
</commit_message>
<xml_diff>
--- a/Licence2018WorkingProgress.docx
+++ b/Licence2018WorkingProgress.docx
@@ -773,7 +773,19 @@
               <w:t xml:space="preserve">Doc : </w:t>
             </w:r>
             <w:r>
-              <w:t>Concluzii + Bibliografie</w:t>
+              <w:t>DONE</w:t>
+            </w:r>
+          </w:p>
+          <w:p>
+            <w:pPr>
+              <w:pStyle w:val="ListParagraph"/>
+              <w:numPr>
+                <w:ilvl w:val="0"/>
+                <w:numId w:val="1"/>
+              </w:numPr>
+            </w:pPr>
+            <w:r>
+              <w:t>Aplicatie – refacut viewurile pt Register</w:t>
             </w:r>
           </w:p>
         </w:tc>
@@ -783,7 +795,10 @@
           </w:tcPr>
           <w:p>
             <w:r>
-              <w:t>Todo: Registre - stilizare</w:t>
+              <w:t xml:space="preserve">Todo: </w:t>
+            </w:r>
+            <w:r>
+              <w:t>corectat Doc</w:t>
             </w:r>
             <w:bookmarkStart w:id="0" w:name="_GoBack"/>
             <w:bookmarkEnd w:id="0"/>

</xml_diff>